<commit_message>
Final polishing and editing
</commit_message>
<xml_diff>
--- a/ASSESTS/Dialog.docx
+++ b/ASSESTS/Dialog.docx
@@ -78,7 +78,19 @@
         <w:rPr>
           <w:lang w:val="en-US"/>
         </w:rPr>
-        <w:t xml:space="preserve">: Bob, Thank </w:t>
+        <w:t xml:space="preserve">: Bob, </w:t>
+      </w:r>
+      <w:r>
+        <w:rPr>
+          <w:lang w:val="en-US"/>
+        </w:rPr>
+        <w:t>t</w:t>
+      </w:r>
+      <w:r>
+        <w:rPr>
+          <w:lang w:val="en-US"/>
+        </w:rPr>
+        <w:t xml:space="preserve">hank </w:t>
       </w:r>
       <w:r>
         <w:rPr>

</xml_diff>